<commit_message>
Modification du document de stage
</commit_message>
<xml_diff>
--- a/app/Resources/word/attestation-stage-2019.docx
+++ b/app/Resources/word/attestation-stage-2019.docx
@@ -784,39 +784,24 @@
               </w:fldChar>
             </w:r>
             <w:r>
-              <w:rPr>
-                <w:sz w:val="21"/>
-                <w:szCs w:val="20"/>
-                <w:rFonts w:eastAsia="Wingdings 2" w:cs="Wingdings 2" w:ascii="Wingdings 2" w:hAnsi="Wingdings 2"/>
-              </w:rPr>
+              <w:rPr/>
               <w:instrText> FORMCHECKBOX </w:instrText>
             </w:r>
             <w:r>
-              <w:rPr>
-                <w:sz w:val="21"/>
-                <w:szCs w:val="20"/>
-                <w:rFonts w:eastAsia="Wingdings 2" w:cs="Wingdings 2" w:ascii="Wingdings 2" w:hAnsi="Wingdings 2"/>
-              </w:rPr>
+              <w:rPr/>
               <w:fldChar w:fldCharType="separate"/>
             </w:r>
-            <w:bookmarkStart w:id="0" w:name="__Fieldmark__336_2787944819"/>
+            <w:bookmarkStart w:id="0" w:name="__Fieldmark__431_2763494530"/>
             <w:bookmarkStart w:id="1" w:name="__Fieldmark__336_2787944819"/>
-            <w:bookmarkStart w:id="2" w:name="__Fieldmark__336_2787944819"/>
-            <w:bookmarkEnd w:id="2"/>
-            <w:r>
-              <w:rPr>
-                <w:rFonts w:eastAsia="Wingdings 2" w:cs="Wingdings 2" w:ascii="Wingdings 2" w:hAnsi="Wingdings 2"/>
-                <w:sz w:val="21"/>
-                <w:szCs w:val="20"/>
-                <w:lang w:val="en-GB"/>
-              </w:rPr>
-            </w:r>
-            <w:r>
-              <w:rPr>
-                <w:sz w:val="21"/>
-                <w:szCs w:val="20"/>
-                <w:rFonts w:eastAsia="Wingdings 2" w:cs="Wingdings 2" w:ascii="Wingdings 2" w:hAnsi="Wingdings 2"/>
-              </w:rPr>
+            <w:bookmarkStart w:id="2" w:name="__Fieldmark__431_2763494530"/>
+            <w:bookmarkStart w:id="3" w:name="__Fieldmark__431_2763494530"/>
+            <w:bookmarkEnd w:id="1"/>
+            <w:bookmarkEnd w:id="3"/>
+            <w:r>
+              <w:rPr/>
+            </w:r>
+            <w:r>
+              <w:rPr/>
               <w:fldChar w:fldCharType="end"/>
             </w:r>
             <w:r>
@@ -851,39 +836,24 @@
               </w:fldChar>
             </w:r>
             <w:r>
-              <w:rPr>
-                <w:sz w:val="21"/>
-                <w:szCs w:val="20"/>
-                <w:rFonts w:eastAsia="Wingdings 2" w:cs="Wingdings 2" w:ascii="Wingdings 2" w:hAnsi="Wingdings 2"/>
-              </w:rPr>
+              <w:rPr/>
               <w:instrText> FORMCHECKBOX </w:instrText>
             </w:r>
             <w:r>
-              <w:rPr>
-                <w:sz w:val="21"/>
-                <w:szCs w:val="20"/>
-                <w:rFonts w:eastAsia="Wingdings 2" w:cs="Wingdings 2" w:ascii="Wingdings 2" w:hAnsi="Wingdings 2"/>
-              </w:rPr>
+              <w:rPr/>
               <w:fldChar w:fldCharType="separate"/>
             </w:r>
-            <w:bookmarkStart w:id="3" w:name="__Fieldmark__337_2787944819"/>
-            <w:bookmarkStart w:id="4" w:name="__Fieldmark__337_2787944819"/>
+            <w:bookmarkStart w:id="4" w:name="__Fieldmark__440_2763494530"/>
             <w:bookmarkStart w:id="5" w:name="__Fieldmark__337_2787944819"/>
+            <w:bookmarkStart w:id="6" w:name="__Fieldmark__440_2763494530"/>
+            <w:bookmarkStart w:id="7" w:name="__Fieldmark__440_2763494530"/>
             <w:bookmarkEnd w:id="5"/>
-            <w:r>
-              <w:rPr>
-                <w:rFonts w:eastAsia="Wingdings 2" w:cs="Wingdings 2" w:ascii="Wingdings 2" w:hAnsi="Wingdings 2"/>
-                <w:sz w:val="21"/>
-                <w:szCs w:val="20"/>
-                <w:lang w:val="en-GB"/>
-              </w:rPr>
-            </w:r>
-            <w:r>
-              <w:rPr>
-                <w:sz w:val="21"/>
-                <w:szCs w:val="20"/>
-                <w:rFonts w:eastAsia="Wingdings 2" w:cs="Wingdings 2" w:ascii="Wingdings 2" w:hAnsi="Wingdings 2"/>
-              </w:rPr>
+            <w:bookmarkEnd w:id="7"/>
+            <w:r>
+              <w:rPr/>
+            </w:r>
+            <w:r>
+              <w:rPr/>
               <w:fldChar w:fldCharType="end"/>
             </w:r>
             <w:r>
@@ -1950,15 +1920,17 @@
               <w:rPr/>
               <w:fldChar w:fldCharType="separate"/>
             </w:r>
-            <w:bookmarkStart w:id="6" w:name="__DdeLink__335_2787944819"/>
-            <w:bookmarkStart w:id="7" w:name="__Fieldmark__278_2787944819"/>
-            <w:bookmarkStart w:id="8" w:name="__Fieldmark__102_296897147"/>
-            <w:bookmarkStart w:id="9" w:name="__Fieldmark__0_1850757540"/>
+            <w:bookmarkStart w:id="8" w:name="__DdeLink__335_2787944819"/>
+            <w:bookmarkStart w:id="9" w:name="__Fieldmark__515_2763494530"/>
             <w:bookmarkStart w:id="10" w:name="__Fieldmark__278_2787944819"/>
-            <w:bookmarkStart w:id="11" w:name="__Fieldmark__278_2787944819"/>
-            <w:bookmarkEnd w:id="8"/>
-            <w:bookmarkEnd w:id="9"/>
+            <w:bookmarkStart w:id="11" w:name="__Fieldmark__0_1850757540"/>
+            <w:bookmarkStart w:id="12" w:name="__Fieldmark__102_296897147"/>
+            <w:bookmarkStart w:id="13" w:name="__Fieldmark__515_2763494530"/>
+            <w:bookmarkStart w:id="14" w:name="__Fieldmark__515_2763494530"/>
+            <w:bookmarkEnd w:id="10"/>
             <w:bookmarkEnd w:id="11"/>
+            <w:bookmarkEnd w:id="12"/>
+            <w:bookmarkEnd w:id="14"/>
             <w:r>
               <w:rPr/>
             </w:r>
@@ -1974,7 +1946,7 @@
               </w:rPr>
               <w:t xml:space="preserve"> </w:t>
             </w:r>
-            <w:bookmarkEnd w:id="6"/>
+            <w:bookmarkEnd w:id="8"/>
             <w:r>
               <w:rPr>
                 <w:rFonts w:cs="Arial" w:ascii="Arial" w:hAnsi="Arial"/>
@@ -2010,14 +1982,16 @@
               <w:rPr/>
               <w:fldChar w:fldCharType="separate"/>
             </w:r>
-            <w:bookmarkStart w:id="12" w:name="__Fieldmark__291_2787944819"/>
-            <w:bookmarkStart w:id="13" w:name="__Fieldmark__112_296897147"/>
-            <w:bookmarkStart w:id="14" w:name="__Fieldmark__1_1850757540"/>
-            <w:bookmarkStart w:id="15" w:name="__Fieldmark__291_2787944819"/>
+            <w:bookmarkStart w:id="15" w:name="__Fieldmark__532_2763494530"/>
             <w:bookmarkStart w:id="16" w:name="__Fieldmark__291_2787944819"/>
-            <w:bookmarkEnd w:id="13"/>
-            <w:bookmarkEnd w:id="14"/>
+            <w:bookmarkStart w:id="17" w:name="__Fieldmark__1_1850757540"/>
+            <w:bookmarkStart w:id="18" w:name="__Fieldmark__112_296897147"/>
+            <w:bookmarkStart w:id="19" w:name="__Fieldmark__532_2763494530"/>
+            <w:bookmarkStart w:id="20" w:name="__Fieldmark__532_2763494530"/>
             <w:bookmarkEnd w:id="16"/>
+            <w:bookmarkEnd w:id="17"/>
+            <w:bookmarkEnd w:id="18"/>
+            <w:bookmarkEnd w:id="20"/>
             <w:r>
               <w:rPr/>
             </w:r>
@@ -2080,7 +2054,7 @@
               </w:tblBorders>
               <w:tblCellMar>
                 <w:top w:w="0" w:type="dxa"/>
-                <w:left w:w="55" w:type="dxa"/>
+                <w:left w:w="50" w:type="dxa"/>
                 <w:bottom w:w="0" w:type="dxa"/>
                 <w:right w:w="70" w:type="dxa"/>
               </w:tblCellMar>
@@ -2185,7 +2159,7 @@
                       <w:szCs w:val="24"/>
                     </w:rPr>
                   </w:pPr>
-                  <w:bookmarkStart w:id="17" w:name="__DdeLink__197_860249532"/>
+                  <w:bookmarkStart w:id="21" w:name="__DdeLink__197_860249532"/>
                   <w:r>
                     <w:rPr>
                       <w:rFonts w:eastAsia="Times;Times New Roman" w:cs="Arial" w:ascii="Arial" w:hAnsi="Arial"/>
@@ -2198,7 +2172,7 @@
                     </w:rPr>
                     <w:t>${stageIntitule</w:t>
                   </w:r>
-                  <w:bookmarkEnd w:id="17"/>
+                  <w:bookmarkEnd w:id="21"/>
                   <w:r>
                     <w:rPr>
                       <w:rFonts w:eastAsia="Times;Times New Roman" w:cs="Arial" w:ascii="Arial" w:hAnsi="Arial"/>
@@ -2230,7 +2204,7 @@
                   <w:pPr>
                     <w:pStyle w:val="Normal"/>
                     <w:snapToGrid w:val="false"/>
-                    <w:jc w:val="both"/>
+                    <w:jc w:val="left"/>
                     <w:rPr>
                       <w:rFonts w:ascii="Arial" w:hAnsi="Arial" w:eastAsia="Times;Times New Roman" w:cs="Arial"/>
                       <w:color w:val="auto"/>

</xml_diff>

<commit_message>
Changement du backend vers OpenLdap
</commit_message>
<xml_diff>
--- a/app/Resources/word/attestation-stage-2019.docx
+++ b/app/Resources/word/attestation-stage-2019.docx
@@ -760,111 +760,7 @@
               <w:tab/>
               <w:tab/>
               <w:tab/>
-              <w:t xml:space="preserve">Sexe : </w:t>
-            </w:r>
-            <w:r>
-              <w:rPr>
-                <w:rFonts w:cs="Arial" w:ascii="Arial" w:hAnsi="Arial"/>
-                <w:sz w:val="21"/>
-                <w:szCs w:val="21"/>
-                <w:lang w:val="en-GB"/>
-              </w:rPr>
-              <w:t xml:space="preserve">F </w:t>
-            </w:r>
-            <w:r>
-              <w:fldChar w:fldCharType="begin">
-                <w:ffData>
-                  <w:name w:val=""/>
-                  <w:enabled/>
-                  <w:calcOnExit w:val="0"/>
-                  <w:checkBox>
-                    <w:sizeAuto/>
-                  </w:checkBox>
-                </w:ffData>
-              </w:fldChar>
-            </w:r>
-            <w:r>
-              <w:rPr/>
-              <w:instrText> FORMCHECKBOX </w:instrText>
-            </w:r>
-            <w:r>
-              <w:rPr/>
-              <w:fldChar w:fldCharType="separate"/>
-            </w:r>
-            <w:bookmarkStart w:id="0" w:name="__Fieldmark__431_2763494530"/>
-            <w:bookmarkStart w:id="1" w:name="__Fieldmark__336_2787944819"/>
-            <w:bookmarkStart w:id="2" w:name="__Fieldmark__431_2763494530"/>
-            <w:bookmarkStart w:id="3" w:name="__Fieldmark__431_2763494530"/>
-            <w:bookmarkEnd w:id="1"/>
-            <w:bookmarkEnd w:id="3"/>
-            <w:r>
-              <w:rPr/>
-            </w:r>
-            <w:r>
-              <w:rPr/>
-              <w:fldChar w:fldCharType="end"/>
-            </w:r>
-            <w:r>
-              <w:rPr>
-                <w:rFonts w:eastAsia="Wingdings 2" w:cs="Arial" w:ascii="Arial" w:hAnsi="Arial"/>
-                <w:b/>
-                <w:sz w:val="22"/>
-                <w:szCs w:val="20"/>
-                <w:lang w:val="en-GB"/>
-              </w:rPr>
-              <w:t xml:space="preserve"> </w:t>
-            </w:r>
-            <w:r>
-              <w:rPr>
-                <w:rFonts w:cs="Arial" w:ascii="Arial" w:hAnsi="Arial"/>
-                <w:sz w:val="21"/>
-                <w:szCs w:val="21"/>
-                <w:lang w:val="en-GB"/>
-              </w:rPr>
-              <w:t xml:space="preserve"> M </w:t>
-            </w:r>
-            <w:r>
-              <w:fldChar w:fldCharType="begin">
-                <w:ffData>
-                  <w:name w:val=""/>
-                  <w:enabled/>
-                  <w:calcOnExit w:val="0"/>
-                  <w:checkBox>
-                    <w:sizeAuto/>
-                  </w:checkBox>
-                </w:ffData>
-              </w:fldChar>
-            </w:r>
-            <w:r>
-              <w:rPr/>
-              <w:instrText> FORMCHECKBOX </w:instrText>
-            </w:r>
-            <w:r>
-              <w:rPr/>
-              <w:fldChar w:fldCharType="separate"/>
-            </w:r>
-            <w:bookmarkStart w:id="4" w:name="__Fieldmark__440_2763494530"/>
-            <w:bookmarkStart w:id="5" w:name="__Fieldmark__337_2787944819"/>
-            <w:bookmarkStart w:id="6" w:name="__Fieldmark__440_2763494530"/>
-            <w:bookmarkStart w:id="7" w:name="__Fieldmark__440_2763494530"/>
-            <w:bookmarkEnd w:id="5"/>
-            <w:bookmarkEnd w:id="7"/>
-            <w:r>
-              <w:rPr/>
-            </w:r>
-            <w:r>
-              <w:rPr/>
-              <w:fldChar w:fldCharType="end"/>
-            </w:r>
-            <w:r>
-              <w:rPr>
-                <w:rFonts w:eastAsia="Wingdings 2" w:cs="Arial" w:ascii="Arial" w:hAnsi="Arial"/>
-                <w:b/>
-                <w:sz w:val="22"/>
-                <w:szCs w:val="20"/>
-                <w:lang w:val="en-GB"/>
-              </w:rPr>
-              <w:t xml:space="preserve"> </w:t>
+              <w:t>Sexe : ${userSexe}</w:t>
             </w:r>
             <w:r>
               <w:rPr>
@@ -1920,17 +1816,21 @@
               <w:rPr/>
               <w:fldChar w:fldCharType="separate"/>
             </w:r>
-            <w:bookmarkStart w:id="8" w:name="__DdeLink__335_2787944819"/>
-            <w:bookmarkStart w:id="9" w:name="__Fieldmark__515_2763494530"/>
-            <w:bookmarkStart w:id="10" w:name="__Fieldmark__278_2787944819"/>
-            <w:bookmarkStart w:id="11" w:name="__Fieldmark__0_1850757540"/>
-            <w:bookmarkStart w:id="12" w:name="__Fieldmark__102_296897147"/>
-            <w:bookmarkStart w:id="13" w:name="__Fieldmark__515_2763494530"/>
-            <w:bookmarkStart w:id="14" w:name="__Fieldmark__515_2763494530"/>
-            <w:bookmarkEnd w:id="10"/>
-            <w:bookmarkEnd w:id="11"/>
-            <w:bookmarkEnd w:id="12"/>
-            <w:bookmarkEnd w:id="14"/>
+            <w:bookmarkStart w:id="0" w:name="__DdeLink__335_2787944819"/>
+            <w:bookmarkStart w:id="1" w:name="__Fieldmark__115_2273221249"/>
+            <w:bookmarkStart w:id="2" w:name="__Fieldmark__136_158448951"/>
+            <w:bookmarkStart w:id="3" w:name="__Fieldmark__278_2787944819"/>
+            <w:bookmarkStart w:id="4" w:name="__Fieldmark__0_1850757540"/>
+            <w:bookmarkStart w:id="5" w:name="__Fieldmark__102_296897147"/>
+            <w:bookmarkStart w:id="6" w:name="__Fieldmark__515_2763494530"/>
+            <w:bookmarkStart w:id="7" w:name="__Fieldmark__115_2273221249"/>
+            <w:bookmarkStart w:id="8" w:name="__Fieldmark__115_2273221249"/>
+            <w:bookmarkEnd w:id="2"/>
+            <w:bookmarkEnd w:id="3"/>
+            <w:bookmarkEnd w:id="4"/>
+            <w:bookmarkEnd w:id="5"/>
+            <w:bookmarkEnd w:id="6"/>
+            <w:bookmarkEnd w:id="8"/>
             <w:r>
               <w:rPr/>
             </w:r>
@@ -1946,7 +1846,7 @@
               </w:rPr>
               <w:t xml:space="preserve"> </w:t>
             </w:r>
-            <w:bookmarkEnd w:id="8"/>
+            <w:bookmarkEnd w:id="0"/>
             <w:r>
               <w:rPr>
                 <w:rFonts w:cs="Arial" w:ascii="Arial" w:hAnsi="Arial"/>
@@ -1982,16 +1882,20 @@
               <w:rPr/>
               <w:fldChar w:fldCharType="separate"/>
             </w:r>
-            <w:bookmarkStart w:id="15" w:name="__Fieldmark__532_2763494530"/>
-            <w:bookmarkStart w:id="16" w:name="__Fieldmark__291_2787944819"/>
-            <w:bookmarkStart w:id="17" w:name="__Fieldmark__1_1850757540"/>
-            <w:bookmarkStart w:id="18" w:name="__Fieldmark__112_296897147"/>
-            <w:bookmarkStart w:id="19" w:name="__Fieldmark__532_2763494530"/>
-            <w:bookmarkStart w:id="20" w:name="__Fieldmark__532_2763494530"/>
+            <w:bookmarkStart w:id="9" w:name="__Fieldmark__138_2273221249"/>
+            <w:bookmarkStart w:id="10" w:name="__Fieldmark__156_158448951"/>
+            <w:bookmarkStart w:id="11" w:name="__Fieldmark__291_2787944819"/>
+            <w:bookmarkStart w:id="12" w:name="__Fieldmark__1_1850757540"/>
+            <w:bookmarkStart w:id="13" w:name="__Fieldmark__112_296897147"/>
+            <w:bookmarkStart w:id="14" w:name="__Fieldmark__532_2763494530"/>
+            <w:bookmarkStart w:id="15" w:name="__Fieldmark__138_2273221249"/>
+            <w:bookmarkStart w:id="16" w:name="__Fieldmark__138_2273221249"/>
+            <w:bookmarkEnd w:id="10"/>
+            <w:bookmarkEnd w:id="11"/>
+            <w:bookmarkEnd w:id="12"/>
+            <w:bookmarkEnd w:id="13"/>
+            <w:bookmarkEnd w:id="14"/>
             <w:bookmarkEnd w:id="16"/>
-            <w:bookmarkEnd w:id="17"/>
-            <w:bookmarkEnd w:id="18"/>
-            <w:bookmarkEnd w:id="20"/>
             <w:r>
               <w:rPr/>
             </w:r>
@@ -2054,7 +1958,7 @@
               </w:tblBorders>
               <w:tblCellMar>
                 <w:top w:w="0" w:type="dxa"/>
-                <w:left w:w="50" w:type="dxa"/>
+                <w:left w:w="40" w:type="dxa"/>
                 <w:bottom w:w="0" w:type="dxa"/>
                 <w:right w:w="70" w:type="dxa"/>
               </w:tblCellMar>
@@ -2159,7 +2063,7 @@
                       <w:szCs w:val="24"/>
                     </w:rPr>
                   </w:pPr>
-                  <w:bookmarkStart w:id="21" w:name="__DdeLink__197_860249532"/>
+                  <w:bookmarkStart w:id="17" w:name="__DdeLink__197_860249532"/>
                   <w:r>
                     <w:rPr>
                       <w:rFonts w:eastAsia="Times;Times New Roman" w:cs="Arial" w:ascii="Arial" w:hAnsi="Arial"/>
@@ -2172,7 +2076,7 @@
                     </w:rPr>
                     <w:t>${stageIntitule</w:t>
                   </w:r>
-                  <w:bookmarkEnd w:id="21"/>
+                  <w:bookmarkEnd w:id="17"/>
                   <w:r>
                     <w:rPr>
                       <w:rFonts w:eastAsia="Times;Times New Roman" w:cs="Arial" w:ascii="Arial" w:hAnsi="Arial"/>
@@ -4208,6 +4112,19 @@
       <w:bCs/>
     </w:rPr>
   </w:style>
+  <w:style w:type="paragraph" w:styleId="Texteprformat">
+    <w:name w:val="Texte préformaté"/>
+    <w:basedOn w:val="Normal"/>
+    <w:qFormat/>
+    <w:pPr>
+      <w:spacing w:before="0" w:after="0"/>
+    </w:pPr>
+    <w:rPr>
+      <w:rFonts w:ascii="Liberation Mono" w:hAnsi="Liberation Mono" w:eastAsia="DejaVu Sans Mono" w:cs="Liberation Mono"/>
+      <w:sz w:val="20"/>
+      <w:szCs w:val="20"/>
+    </w:rPr>
+  </w:style>
   <w:style w:type="numbering" w:styleId="WW8Num1">
     <w:name w:val="WW8Num1"/>
     <w:qFormat/>

</xml_diff>